<commit_message>
Iteratie 2 UseCases en SSDs
</commit_message>
<xml_diff>
--- a/opdracht_1/UseCase_beschrijvingen.docx
+++ b/opdracht_1/UseCase_beschrijvingen.docx
@@ -13,21 +13,7 @@
         <w:rPr>
           <w:sz w:val="20"/>
         </w:rPr>
-        <w:t xml:space="preserve">Om het use </w:t>
-      </w:r>
-      <w:proofErr w:type="gramStart"/>
-      <w:r>
-        <w:rPr>
-          <w:sz w:val="20"/>
-        </w:rPr>
-        <w:t>case model</w:t>
-      </w:r>
-      <w:proofErr w:type="gramEnd"/>
-      <w:r>
-        <w:rPr>
-          <w:sz w:val="20"/>
-        </w:rPr>
-        <w:t xml:space="preserve"> overzichtelijk te houden zijn niet alle extends en includes opgenomen in het model. </w:t>
+        <w:t xml:space="preserve">Om het use case model overzichtelijk te houden zijn niet alle extends en includes opgenomen in het model. </w:t>
       </w:r>
       <w:r>
         <w:rPr>
@@ -139,7 +125,6 @@
           <w:sz w:val="20"/>
         </w:rPr>
       </w:pPr>
-      <w:proofErr w:type="gramStart"/>
       <w:r>
         <w:rPr>
           <w:b/>
@@ -152,15 +137,7 @@
           <w:b/>
           <w:sz w:val="20"/>
         </w:rPr>
-        <w:t xml:space="preserve"> /</w:t>
-      </w:r>
-      <w:proofErr w:type="gramEnd"/>
-      <w:r>
-        <w:rPr>
-          <w:b/>
-          <w:sz w:val="20"/>
-        </w:rPr>
-        <w:t xml:space="preserve"> Premium</w:t>
+        <w:t xml:space="preserve"> / Premium</w:t>
       </w:r>
     </w:p>
     <w:p>
@@ -204,21 +181,7 @@
         <w:rPr>
           <w:sz w:val="20"/>
         </w:rPr>
-        <w:t xml:space="preserve"> Als een docent kiest voor een basis-account krijgt het de </w:t>
-      </w:r>
-      <w:proofErr w:type="gramStart"/>
-      <w:r>
-        <w:rPr>
-          <w:sz w:val="20"/>
-        </w:rPr>
-        <w:t>basis functies</w:t>
-      </w:r>
-      <w:proofErr w:type="gramEnd"/>
-      <w:r>
-        <w:rPr>
-          <w:sz w:val="20"/>
-        </w:rPr>
-        <w:t xml:space="preserve"> van Odinido</w:t>
+        <w:t xml:space="preserve"> Als een docent kiest voor een basis-account krijgt het de basis functies van Odinido</w:t>
       </w:r>
       <w:r>
         <w:rPr>
@@ -347,15 +310,7 @@
           <w:rFonts w:cs="Arial"/>
           <w:sz w:val="20"/>
         </w:rPr>
-        <w:t xml:space="preserve">49,99 te betalen. Een docent kan kiezen om te betalen via een </w:t>
-      </w:r>
-      <w:proofErr w:type="gramStart"/>
-      <w:r>
-        <w:rPr>
-          <w:rFonts w:cs="Arial"/>
-          <w:sz w:val="20"/>
-        </w:rPr>
-        <w:t>online betaalser</w:t>
+        <w:t>49,99 te betalen. Een docent kan kiezen om te betalen via een online betaalser</w:t>
       </w:r>
       <w:r>
         <w:rPr>
@@ -369,15 +324,7 @@
           <w:rFonts w:cs="Arial"/>
           <w:sz w:val="20"/>
         </w:rPr>
-        <w:t>ce</w:t>
-      </w:r>
-      <w:proofErr w:type="gramEnd"/>
-      <w:r>
-        <w:rPr>
-          <w:rFonts w:cs="Arial"/>
-          <w:sz w:val="20"/>
-        </w:rPr>
-        <w:t xml:space="preserve"> </w:t>
+        <w:t xml:space="preserve">ce </w:t>
       </w:r>
       <w:r>
         <w:rPr>
@@ -762,11 +709,174 @@
     </w:p>
     <w:p>
       <w:pPr>
-        <w:rPr>
-          <w:b/>
-          <w:sz w:val="20"/>
-        </w:rPr>
-      </w:pPr>
+        <w:spacing w:after="0"/>
+        <w:rPr>
+          <w:sz w:val="20"/>
+        </w:rPr>
+      </w:pPr>
+    </w:p>
+    <w:p>
+      <w:pPr>
+        <w:spacing w:after="0"/>
+        <w:rPr>
+          <w:b/>
+          <w:sz w:val="20"/>
+        </w:rPr>
+      </w:pPr>
+      <w:r>
+        <w:rPr>
+          <w:b/>
+          <w:sz w:val="20"/>
+        </w:rPr>
+        <w:t>Teamgevecht spelen</w:t>
+      </w:r>
+    </w:p>
+    <w:p>
+      <w:pPr>
+        <w:spacing w:after="0"/>
+        <w:rPr>
+          <w:rFonts w:cs="Arial"/>
+          <w:sz w:val="20"/>
+        </w:rPr>
+      </w:pPr>
+      <w:r>
+        <w:rPr>
+          <w:rFonts w:cs="Arial"/>
+          <w:sz w:val="20"/>
+        </w:rPr>
+        <w:t xml:space="preserve">Als een </w:t>
+      </w:r>
+      <w:r>
+        <w:rPr>
+          <w:rFonts w:cs="Arial"/>
+          <w:sz w:val="20"/>
+        </w:rPr>
+        <w:t>team</w:t>
+      </w:r>
+      <w:r>
+        <w:rPr>
+          <w:rFonts w:cs="Arial"/>
+          <w:sz w:val="20"/>
+        </w:rPr>
+        <w:t xml:space="preserve"> zich heeft aangemeld bij een</w:t>
+      </w:r>
+      <w:r>
+        <w:rPr>
+          <w:rFonts w:cs="Arial"/>
+          <w:sz w:val="20"/>
+        </w:rPr>
+        <w:t xml:space="preserve"> teamgevecht</w:t>
+      </w:r>
+      <w:r>
+        <w:rPr>
+          <w:rFonts w:cs="Arial"/>
+          <w:sz w:val="20"/>
+        </w:rPr>
+        <w:t xml:space="preserve"> kan hij/zij beginnen met het beantwoorden van de vragen. </w:t>
+      </w:r>
+      <w:r>
+        <w:rPr>
+          <w:rFonts w:cs="Arial"/>
+          <w:sz w:val="20"/>
+        </w:rPr>
+        <w:t>Het team</w:t>
+      </w:r>
+      <w:r>
+        <w:rPr>
+          <w:rFonts w:cs="Arial"/>
+          <w:sz w:val="20"/>
+        </w:rPr>
+        <w:t xml:space="preserve"> beantwoord de vragen een voor een. Een </w:t>
+      </w:r>
+      <w:r>
+        <w:rPr>
+          <w:rFonts w:cs="Arial"/>
+          <w:sz w:val="20"/>
+        </w:rPr>
+        <w:t>team</w:t>
+      </w:r>
+      <w:r>
+        <w:rPr>
+          <w:rFonts w:cs="Arial"/>
+          <w:sz w:val="20"/>
+        </w:rPr>
+        <w:t xml:space="preserve"> kan eventueel terug navigeren naar een eerder bekeken vraag om alsnog een antwoord te geven of om het eerder gegeven antwoord aan te passen. Als een </w:t>
+      </w:r>
+      <w:r>
+        <w:rPr>
+          <w:rFonts w:cs="Arial"/>
+          <w:sz w:val="20"/>
+        </w:rPr>
+        <w:t>team</w:t>
+      </w:r>
+      <w:r>
+        <w:rPr>
+          <w:rFonts w:cs="Arial"/>
+          <w:sz w:val="20"/>
+        </w:rPr>
+        <w:t xml:space="preserve"> alle vragen heeft beantwoord, kan </w:t>
+      </w:r>
+      <w:r>
+        <w:rPr>
+          <w:rFonts w:cs="Arial"/>
+          <w:sz w:val="20"/>
+        </w:rPr>
+        <w:t>het</w:t>
+      </w:r>
+      <w:r>
+        <w:rPr>
+          <w:rFonts w:cs="Arial"/>
+          <w:sz w:val="20"/>
+        </w:rPr>
+        <w:t xml:space="preserve"> aan</w:t>
+      </w:r>
+      <w:r>
+        <w:rPr>
+          <w:rFonts w:cs="Arial"/>
+          <w:sz w:val="20"/>
+        </w:rPr>
+        <w:t xml:space="preserve">geven dat ze </w:t>
+      </w:r>
+      <w:r>
+        <w:rPr>
+          <w:rFonts w:cs="Arial"/>
+          <w:sz w:val="20"/>
+        </w:rPr>
+        <w:t xml:space="preserve">klaar </w:t>
+      </w:r>
+      <w:r>
+        <w:rPr>
+          <w:rFonts w:cs="Arial"/>
+          <w:sz w:val="20"/>
+        </w:rPr>
+        <w:t>zijn</w:t>
+      </w:r>
+      <w:r>
+        <w:rPr>
+          <w:rFonts w:cs="Arial"/>
+          <w:sz w:val="20"/>
+        </w:rPr>
+        <w:t>.</w:t>
+      </w:r>
+    </w:p>
+    <w:p>
+      <w:pPr>
+        <w:spacing w:after="0"/>
+        <w:rPr>
+          <w:b/>
+          <w:sz w:val="20"/>
+        </w:rPr>
+      </w:pPr>
+    </w:p>
+    <w:p>
+      <w:pPr>
+        <w:rPr>
+          <w:b/>
+          <w:sz w:val="20"/>
+        </w:rPr>
+      </w:pPr>
+      <w:bookmarkStart w:id="0" w:name="_GoBack"/>
+      <w:bookmarkEnd w:id="0"/>
       <w:r>
         <w:rPr>
           <w:b/>
@@ -874,7 +984,6 @@
           <w:sz w:val="20"/>
         </w:rPr>
       </w:pPr>
-      <w:bookmarkStart w:id="0" w:name="_GoBack"/>
       <w:r>
         <w:rPr>
           <w:sz w:val="20"/>
@@ -888,7 +997,6 @@
         <w:t>n en deze laten tonen aan de deelnemers.</w:t>
       </w:r>
     </w:p>
-    <w:bookmarkEnd w:id="0"/>
     <w:p>
       <w:pPr>
         <w:spacing w:after="0"/>
@@ -1353,7 +1461,7 @@
     <w:lsdException w:name="Hashtag" w:semiHidden="1" w:unhideWhenUsed="1"/>
     <w:lsdException w:name="Unresolved Mention" w:semiHidden="1" w:unhideWhenUsed="1"/>
   </w:latentStyles>
-  <w:style w:type="paragraph" w:default="1" w:styleId="Normal">
+  <w:style w:type="paragraph" w:default="1" w:styleId="Standaard">
     <w:name w:val="Normal"/>
     <w:qFormat/>
     <w:rsid w:val="00B01906"/>
@@ -1362,11 +1470,11 @@
       <w:sz w:val="24"/>
     </w:rPr>
   </w:style>
-  <w:style w:type="paragraph" w:styleId="Heading1">
+  <w:style w:type="paragraph" w:styleId="Kop1">
     <w:name w:val="heading 1"/>
-    <w:basedOn w:val="Normal"/>
-    <w:next w:val="Normal"/>
-    <w:link w:val="Heading1Char"/>
+    <w:basedOn w:val="Standaard"/>
+    <w:next w:val="Standaard"/>
+    <w:link w:val="Kop1Char"/>
     <w:uiPriority w:val="9"/>
     <w:qFormat/>
     <w:rsid w:val="00773343"/>
@@ -1383,11 +1491,11 @@
       <w:szCs w:val="32"/>
     </w:rPr>
   </w:style>
-  <w:style w:type="paragraph" w:styleId="Heading2">
+  <w:style w:type="paragraph" w:styleId="Kop2">
     <w:name w:val="heading 2"/>
-    <w:basedOn w:val="Normal"/>
-    <w:next w:val="Normal"/>
-    <w:link w:val="Heading2Char"/>
+    <w:basedOn w:val="Standaard"/>
+    <w:next w:val="Standaard"/>
+    <w:link w:val="Kop2Char"/>
     <w:uiPriority w:val="9"/>
     <w:semiHidden/>
     <w:unhideWhenUsed/>
@@ -1406,13 +1514,13 @@
       <w:szCs w:val="26"/>
     </w:rPr>
   </w:style>
-  <w:style w:type="character" w:default="1" w:styleId="DefaultParagraphFont">
+  <w:style w:type="character" w:default="1" w:styleId="Standaardalinea-lettertype">
     <w:name w:val="Default Paragraph Font"/>
     <w:uiPriority w:val="1"/>
     <w:semiHidden/>
     <w:unhideWhenUsed/>
   </w:style>
-  <w:style w:type="table" w:default="1" w:styleId="TableNormal">
+  <w:style w:type="table" w:default="1" w:styleId="Standaardtabel">
     <w:name w:val="Normal Table"/>
     <w:uiPriority w:val="99"/>
     <w:semiHidden/>
@@ -1427,16 +1535,16 @@
       </w:tblCellMar>
     </w:tblPr>
   </w:style>
-  <w:style w:type="numbering" w:default="1" w:styleId="NoList">
+  <w:style w:type="numbering" w:default="1" w:styleId="Geenlijst">
     <w:name w:val="No List"/>
     <w:uiPriority w:val="99"/>
     <w:semiHidden/>
     <w:unhideWhenUsed/>
   </w:style>
-  <w:style w:type="character" w:customStyle="1" w:styleId="Heading2Char">
-    <w:name w:val="Heading 2 Char"/>
-    <w:basedOn w:val="DefaultParagraphFont"/>
-    <w:link w:val="Heading2"/>
+  <w:style w:type="character" w:customStyle="1" w:styleId="Kop2Char">
+    <w:name w:val="Kop 2 Char"/>
+    <w:basedOn w:val="Standaardalinea-lettertype"/>
+    <w:link w:val="Kop2"/>
     <w:uiPriority w:val="9"/>
     <w:semiHidden/>
     <w:rsid w:val="00B01906"/>
@@ -1447,10 +1555,10 @@
       <w:szCs w:val="26"/>
     </w:rPr>
   </w:style>
-  <w:style w:type="character" w:customStyle="1" w:styleId="Heading1Char">
-    <w:name w:val="Heading 1 Char"/>
-    <w:basedOn w:val="DefaultParagraphFont"/>
-    <w:link w:val="Heading1"/>
+  <w:style w:type="character" w:customStyle="1" w:styleId="Kop1Char">
+    <w:name w:val="Kop 1 Char"/>
+    <w:basedOn w:val="Standaardalinea-lettertype"/>
+    <w:link w:val="Kop1"/>
     <w:uiPriority w:val="9"/>
     <w:rsid w:val="00773343"/>
     <w:rPr>

</xml_diff>